<commit_message>
Finalization of the project, minor changes.
</commit_message>
<xml_diff>
--- a/WebScanREADME.docx
+++ b/WebScanREADME.docx
@@ -95,7 +95,13 @@
         <w:ind w:left="360"/>
       </w:pPr>
       <w:r>
-        <w:t>WebScan kodu Python 3.13.0</w:t>
+        <w:t>WebScan</w:t>
+      </w:r>
+      <w:r>
+        <w:t xml:space="preserve"> </w:t>
+      </w:r>
+      <w:r>
+        <w:t>Python 3.13.0</w:t>
       </w:r>
       <w:r>
         <w:t xml:space="preserve"> </w:t>
@@ -424,8 +430,16 @@
     </w:p>
     <w:p>
       <w:pPr>
-        <w:ind w:left="360"/>
-      </w:pPr>
+        <w:pStyle w:val="Heading1"/>
+      </w:pPr>
+    </w:p>
+    <w:p>
+      <w:pPr>
+        <w:pStyle w:val="Heading1"/>
+      </w:pPr>
+      <w:r>
+        <w:t>Uygulamalar ve Kütüphaneler</w:t>
+      </w:r>
     </w:p>
     <w:p>
       <w:pPr>
@@ -528,9 +542,27 @@
     <w:p>
       <w:pPr>
         <w:ind w:left="708"/>
-      </w:pPr>
-      <w:r>
-        <w:t xml:space="preserve">Version 1.48.0 </w:t>
+        <w:rPr>
+          <w:color w:val="7030A0"/>
+        </w:rPr>
+      </w:pPr>
+      <w:r>
+        <w:rPr>
+          <w:color w:val="7030A0"/>
+        </w:rPr>
+        <w:t>Version</w:t>
+      </w:r>
+      <w:r>
+        <w:rPr>
+          <w:color w:val="7030A0"/>
+        </w:rPr>
+        <w:t>:</w:t>
+      </w:r>
+      <w:r>
+        <w:rPr>
+          <w:color w:val="7030A0"/>
+        </w:rPr>
+        <w:t xml:space="preserve"> 1.48.0 </w:t>
       </w:r>
     </w:p>
     <w:p>
@@ -543,6 +575,7 @@
         <w:pStyle w:val="Subtitle"/>
       </w:pPr>
       <w:r>
+        <w:lastRenderedPageBreak/>
         <w:tab/>
         <w:t>Docs:</w:t>
       </w:r>
@@ -561,7 +594,6 @@
         <w:pStyle w:val="Heading2"/>
       </w:pPr>
       <w:r>
-        <w:lastRenderedPageBreak/>
         <w:t>Beautifulsoup4</w:t>
       </w:r>
     </w:p>
@@ -569,6 +601,20 @@
       <w:r>
         <w:tab/>
         <w:t>Beautifulsoup’u hedef websitesinin içeriğini parse’lamak için kullanıyoruz.</w:t>
+      </w:r>
+    </w:p>
+    <w:p>
+      <w:r>
+        <w:tab/>
+      </w:r>
+      <w:r>
+        <w:rPr>
+          <w:color w:val="7030A0"/>
+        </w:rPr>
+        <w:t>Version: 4.12.3</w:t>
+      </w:r>
+      <w:r>
+        <w:tab/>
       </w:r>
     </w:p>
     <w:p/>
@@ -657,6 +703,20 @@
     <w:p>
       <w:pPr>
         <w:ind w:left="705"/>
+        <w:rPr>
+          <w:color w:val="7030A0"/>
+        </w:rPr>
+      </w:pPr>
+      <w:r>
+        <w:rPr>
+          <w:color w:val="7030A0"/>
+        </w:rPr>
+        <w:t>Version: 3.10.10</w:t>
+      </w:r>
+    </w:p>
+    <w:p>
+      <w:pPr>
+        <w:ind w:left="705"/>
       </w:pPr>
     </w:p>
     <w:p>
@@ -725,6 +785,7 @@
         <w:pStyle w:val="Heading2"/>
       </w:pPr>
       <w:r>
+        <w:lastRenderedPageBreak/>
         <w:t>Xmltodict</w:t>
       </w:r>
     </w:p>
@@ -755,6 +816,20 @@
       </w:r>
       <w:r>
         <w:t xml:space="preserve"> json’a çevirmek için kullanıyoruz.</w:t>
+      </w:r>
+    </w:p>
+    <w:p>
+      <w:pPr>
+        <w:ind w:left="705"/>
+        <w:rPr>
+          <w:color w:val="7030A0"/>
+        </w:rPr>
+      </w:pPr>
+      <w:r>
+        <w:rPr>
+          <w:color w:val="7030A0"/>
+        </w:rPr>
+        <w:t>Version: 0.14.2</w:t>
       </w:r>
     </w:p>
     <w:p>
@@ -805,7 +880,6 @@
         <w:pStyle w:val="Subtitle"/>
       </w:pPr>
       <w:r>
-        <w:lastRenderedPageBreak/>
         <w:tab/>
         <w:t>Docs:</w:t>
       </w:r>
@@ -858,6 +932,20 @@
       </w:pPr>
       <w:r>
         <w:t>Python’da yaptığımız gibi path’i sistem ortam değişkenlerine ekleyin.</w:t>
+      </w:r>
+    </w:p>
+    <w:p>
+      <w:pPr>
+        <w:ind w:left="705"/>
+        <w:rPr>
+          <w:color w:val="7030A0"/>
+        </w:rPr>
+      </w:pPr>
+      <w:r>
+        <w:rPr>
+          <w:color w:val="7030A0"/>
+        </w:rPr>
+        <w:t>Semgrep version: 1.92.0</w:t>
       </w:r>
     </w:p>
     <w:p>
@@ -963,6 +1051,9 @@
         <w:br/>
       </w:r>
       <w:r>
+        <w:rPr>
+          <w:color w:val="7030A0"/>
+        </w:rPr>
         <w:tab/>
         <w:t>WSL Version: 2.3.24.0</w:t>
       </w:r>
@@ -973,6 +1064,7 @@
         <w:ind w:firstLine="705"/>
       </w:pPr>
       <w:r>
+        <w:lastRenderedPageBreak/>
         <w:t xml:space="preserve">2. </w:t>
       </w:r>
       <w:r>
@@ -1311,6 +1403,7 @@
         <w:pStyle w:val="Heading2"/>
       </w:pPr>
       <w:r>
+        <w:lastRenderedPageBreak/>
         <w:t>OWASP Zap</w:t>
       </w:r>
     </w:p>
@@ -1320,6 +1413,20 @@
       </w:pPr>
       <w:r>
         <w:t xml:space="preserve">Zap’ı hedef url’e dinamik analiz yapmak için kullanıyoruz. Analiz çıktısı olan JSON dosyasını ise parselayıp LaTeX raporuna uygun formatta yazdırıyoruz. </w:t>
+      </w:r>
+    </w:p>
+    <w:p>
+      <w:pPr>
+        <w:ind w:left="705"/>
+        <w:rPr>
+          <w:color w:val="7030A0"/>
+        </w:rPr>
+      </w:pPr>
+      <w:r>
+        <w:rPr>
+          <w:color w:val="7030A0"/>
+        </w:rPr>
+        <w:t>Version: 2.15.0</w:t>
       </w:r>
     </w:p>
     <w:p>
@@ -1339,7 +1446,15 @@
     <w:p>
       <w:r>
         <w:tab/>
-        <w:t>Java 11 veya daha güncel.</w:t>
+      </w:r>
+      <w:r>
+        <w:rPr>
+          <w:color w:val="7030A0"/>
+        </w:rPr>
+        <w:t xml:space="preserve">Java 11 </w:t>
+      </w:r>
+      <w:r>
+        <w:t>veya daha güncel.</w:t>
       </w:r>
     </w:p>
     <w:p>
@@ -1367,6 +1482,11 @@
     <w:p>
       <w:r>
         <w:tab/>
+      </w:r>
+      <w:r>
+        <w:rPr>
+          <w:color w:val="7030A0"/>
+        </w:rPr>
         <w:t>Official websitesinden 2.15.0 sürümünü indiriyoruz;</w:t>
       </w:r>
     </w:p>
@@ -1451,6 +1571,9 @@
     <w:p>
       <w:pPr>
         <w:ind w:left="705"/>
+        <w:rPr>
+          <w:rStyle w:val="Hyperlink"/>
+        </w:rPr>
       </w:pPr>
       <w:r>
         <w:t xml:space="preserve">Zap cli docs: </w:t>
@@ -1466,9 +1589,20 @@
     </w:p>
     <w:p>
       <w:pPr>
+        <w:ind w:left="705"/>
+      </w:pPr>
+    </w:p>
+    <w:p>
+      <w:pPr>
+        <w:ind w:left="705"/>
+      </w:pPr>
+    </w:p>
+    <w:p>
+      <w:pPr>
         <w:pStyle w:val="Heading2"/>
       </w:pPr>
       <w:r>
+        <w:lastRenderedPageBreak/>
         <w:t>Nmap</w:t>
       </w:r>
     </w:p>
@@ -1478,6 +1612,17 @@
         <w:t>Nmap’i hedef url’i scanlemek ve açık portları bulup raporlamak için kullanıyoruz.</w:t>
       </w:r>
     </w:p>
+    <w:p>
+      <w:r>
+        <w:tab/>
+      </w:r>
+      <w:r>
+        <w:rPr>
+          <w:color w:val="7030A0"/>
+        </w:rPr>
+        <w:t>Version: 7.95</w:t>
+      </w:r>
+    </w:p>
     <w:p/>
     <w:p>
       <w:pPr>
@@ -1491,6 +1636,11 @@
     <w:p>
       <w:r>
         <w:tab/>
+      </w:r>
+      <w:r>
+        <w:rPr>
+          <w:color w:val="7030A0"/>
+        </w:rPr>
         <w:t>Official websitesinden 7.95 sürümünü indiriyoruz.</w:t>
       </w:r>
     </w:p>
@@ -1608,6 +1758,17 @@
     </w:p>
     <w:p>
       <w:pPr>
+        <w:ind w:firstLine="705"/>
+      </w:pPr>
+      <w:r>
+        <w:rPr>
+          <w:color w:val="7030A0"/>
+        </w:rPr>
+        <w:t>SQLmap version: 1.8.9.1</w:t>
+      </w:r>
+    </w:p>
+    <w:p>
+      <w:pPr>
         <w:ind w:left="705"/>
       </w:pPr>
     </w:p>
@@ -1624,6 +1785,11 @@
       <w:r>
         <w:tab/>
         <w:t>SQLmap’in github reposundan klonlayarak indirebilirsiniz.</w:t>
+      </w:r>
+    </w:p>
+    <w:p>
+      <w:r>
+        <w:tab/>
       </w:r>
     </w:p>
     <w:p>
@@ -1763,8 +1929,14 @@
     <w:p>
       <w:pPr>
         <w:ind w:left="705"/>
-      </w:pPr>
-      <w:r>
+        <w:rPr>
+          <w:color w:val="7030A0"/>
+        </w:rPr>
+      </w:pPr>
+      <w:r>
+        <w:rPr>
+          <w:color w:val="7030A0"/>
+        </w:rPr>
         <w:t>Version: 24.1</w:t>
       </w:r>
     </w:p>
@@ -1779,10 +1951,7 @@
         <w:ind w:firstLine="708"/>
       </w:pPr>
       <w:r>
-        <w:t>Docs</w:t>
-      </w:r>
-      <w:r>
-        <w:t>:</w:t>
+        <w:t>Docs:</w:t>
       </w:r>
     </w:p>
     <w:p>
@@ -1813,7 +1982,6 @@
         <w:pStyle w:val="Heading1"/>
       </w:pPr>
       <w:r>
-        <w:lastRenderedPageBreak/>
         <w:t>Kullanım</w:t>
       </w:r>
     </w:p>
@@ -1826,6 +1994,9 @@
       </w:r>
     </w:p>
     <w:p>
+      <w:pPr>
+        <w:ind w:left="708"/>
+      </w:pPr>
       <w:r>
         <w:t xml:space="preserve">Hedef url’in ve bütün alt sayfalarının source dosyalarını indirebilmek için bu fonksiyonu sonrasında ise fetch_page fonksiyonunu kullanıyoruz. Bu fonksiyon </w:t>
       </w:r>
@@ -1836,6 +2007,9 @@
         <w:br/>
       </w:r>
       <w:r>
+        <w:rPr>
+          <w:noProof/>
+        </w:rPr>
         <w:drawing>
           <wp:inline distT="0" distB="0" distL="0" distR="0" wp14:anchorId="08EBDC34" wp14:editId="3C7E56A9">
             <wp:extent cx="5760720" cy="1145540"/>
@@ -1873,16 +2047,24 @@
         </w:drawing>
       </w:r>
     </w:p>
-    <w:p/>
+    <w:p>
+      <w:pPr>
+        <w:ind w:left="708"/>
+      </w:pPr>
+    </w:p>
     <w:p>
       <w:pPr>
         <w:pStyle w:val="Heading2"/>
       </w:pPr>
       <w:r>
+        <w:lastRenderedPageBreak/>
         <w:t>Semgrep</w:t>
       </w:r>
     </w:p>
     <w:p>
+      <w:pPr>
+        <w:ind w:left="708"/>
+      </w:pPr>
       <w:r>
         <w:t xml:space="preserve">Semgrep class dizini: </w:t>
       </w:r>
@@ -1894,12 +2076,21 @@
       </w:r>
     </w:p>
     <w:p>
+      <w:pPr>
+        <w:ind w:left="708"/>
+      </w:pPr>
       <w:r>
         <w:t>Semgrep’i wsl üzerinden kullandığımız için dosya yollarını örnekte olduğu şekilde girmeliyiz.</w:t>
       </w:r>
     </w:p>
     <w:p>
-      <w:r>
+      <w:pPr>
+        <w:ind w:left="708"/>
+      </w:pPr>
+      <w:r>
+        <w:rPr>
+          <w:noProof/>
+        </w:rPr>
         <w:drawing>
           <wp:inline distT="0" distB="0" distL="0" distR="0" wp14:anchorId="5CF91479" wp14:editId="1FCFC56C">
             <wp:extent cx="5760720" cy="565150"/>
@@ -1937,7 +2128,11 @@
         </w:drawing>
       </w:r>
     </w:p>
-    <w:p/>
+    <w:p>
+      <w:pPr>
+        <w:ind w:left="708"/>
+      </w:pPr>
+    </w:p>
     <w:p>
       <w:pPr>
         <w:pStyle w:val="Heading2"/>
@@ -1947,6 +2142,9 @@
       </w:r>
     </w:p>
     <w:p>
+      <w:pPr>
+        <w:ind w:left="708"/>
+      </w:pPr>
       <w:r>
         <w:t xml:space="preserve">Nmap class dizini: </w:t>
       </w:r>
@@ -1957,14 +2155,27 @@
         <w:t>\nmap_scanner</w:t>
       </w:r>
     </w:p>
-    <w:p/>
-    <w:p>
+    <w:p>
+      <w:pPr>
+        <w:ind w:left="708"/>
+      </w:pPr>
+    </w:p>
+    <w:p>
+      <w:pPr>
+        <w:ind w:left="708"/>
+      </w:pPr>
       <w:r>
         <w:t>Nmap outputu xml olarak verdiği için bu çıktıyı json’a dönüştürmemiz gerekiyor. Du dönüştürme işlemi için:</w:t>
       </w:r>
     </w:p>
     <w:p>
-      <w:r>
+      <w:pPr>
+        <w:ind w:left="708"/>
+      </w:pPr>
+      <w:r>
+        <w:rPr>
+          <w:noProof/>
+        </w:rPr>
         <w:drawing>
           <wp:inline distT="0" distB="0" distL="0" distR="0" wp14:anchorId="636B53E5" wp14:editId="7F12E9E7">
             <wp:extent cx="5760720" cy="427355"/>
@@ -2002,23 +2213,36 @@
         </w:drawing>
       </w:r>
     </w:p>
-    <w:p/>
-    <w:p>
+    <w:p>
+      <w:pPr>
+        <w:ind w:left="708"/>
+      </w:pPr>
+    </w:p>
+    <w:p>
+      <w:pPr>
+        <w:ind w:left="708"/>
+      </w:pPr>
       <w:r>
         <w:t xml:space="preserve">Nmap_scanner.py içerisinde 4 çeşit taratma yöntemi bulunmaktadır bunlar sırayıla basic, aggresive, vuln, custom. Raporlama işlemi basic scan’e uygun olacak şekilde tasarlanmıştır diğer taratma yöntemleri raporlarken düzgün çalışmayabilir. </w:t>
       </w:r>
     </w:p>
-    <w:p/>
+    <w:p>
+      <w:pPr>
+        <w:ind w:left="708"/>
+      </w:pPr>
+    </w:p>
     <w:p>
       <w:pPr>
         <w:pStyle w:val="Heading2"/>
       </w:pPr>
       <w:r>
-        <w:lastRenderedPageBreak/>
         <w:t>Zap</w:t>
       </w:r>
     </w:p>
     <w:p>
+      <w:pPr>
+        <w:ind w:left="708"/>
+      </w:pPr>
       <w:r>
         <w:t xml:space="preserve">Zap class dizini: </w:t>
       </w:r>
@@ -2029,19 +2253,35 @@
         <w:t>\zap_scanner</w:t>
       </w:r>
     </w:p>
-    <w:p/>
-    <w:p>
+    <w:p>
+      <w:pPr>
+        <w:ind w:left="708"/>
+      </w:pPr>
+    </w:p>
+    <w:p>
+      <w:pPr>
+        <w:ind w:left="708"/>
+      </w:pPr>
       <w:r>
         <w:t xml:space="preserve">Zap’i kullanırken zap’in yüklü olduğu dizini de girmelisiniz. </w:t>
       </w:r>
     </w:p>
     <w:p>
+      <w:pPr>
+        <w:ind w:left="708"/>
+      </w:pPr>
       <w:r>
         <w:t>Örnek;</w:t>
       </w:r>
     </w:p>
     <w:p>
-      <w:r>
+      <w:pPr>
+        <w:ind w:left="708"/>
+      </w:pPr>
+      <w:r>
+        <w:rPr>
+          <w:noProof/>
+        </w:rPr>
         <w:drawing>
           <wp:inline distT="0" distB="0" distL="0" distR="0" wp14:anchorId="41B3A9DC" wp14:editId="07FB0E8F">
             <wp:extent cx="5760720" cy="729615"/>
@@ -2079,7 +2319,11 @@
         </w:drawing>
       </w:r>
     </w:p>
-    <w:p/>
+    <w:p>
+      <w:pPr>
+        <w:ind w:left="708"/>
+      </w:pPr>
+    </w:p>
     <w:p>
       <w:pPr>
         <w:pStyle w:val="Heading2"/>
@@ -2089,6 +2333,9 @@
       </w:r>
     </w:p>
     <w:p>
+      <w:pPr>
+        <w:ind w:left="708"/>
+      </w:pPr>
       <w:r>
         <w:t xml:space="preserve">Sql class dizini: </w:t>
       </w:r>
@@ -2100,17 +2347,29 @@
       </w:r>
     </w:p>
     <w:p>
+      <w:pPr>
+        <w:ind w:left="708"/>
+      </w:pPr>
       <w:r>
         <w:t xml:space="preserve">SQLmap kullanırken sqlmap’in yüklü olduğu dizini de girmelisiniz. </w:t>
       </w:r>
     </w:p>
     <w:p>
+      <w:pPr>
+        <w:ind w:left="708"/>
+      </w:pPr>
       <w:r>
         <w:t>Örnek;</w:t>
       </w:r>
     </w:p>
     <w:p>
-      <w:r>
+      <w:pPr>
+        <w:ind w:left="708"/>
+      </w:pPr>
+      <w:r>
+        <w:rPr>
+          <w:noProof/>
+        </w:rPr>
         <w:drawing>
           <wp:inline distT="0" distB="0" distL="0" distR="0" wp14:anchorId="00214C70" wp14:editId="137371DF">
             <wp:extent cx="5760720" cy="826770"/>
@@ -2148,8 +2407,15 @@
         </w:drawing>
       </w:r>
     </w:p>
-    <w:p/>
-    <w:p>
+    <w:p>
+      <w:pPr>
+        <w:ind w:left="708"/>
+      </w:pPr>
+    </w:p>
+    <w:p>
+      <w:pPr>
+        <w:ind w:left="708"/>
+      </w:pPr>
       <w:r>
         <w:t xml:space="preserve">SQLmap.py içerisinde quick ve full sqlmap kullanırken additional optionsla </w:t>
       </w:r>
@@ -2160,7 +2426,11 @@
         <w:t>” gibi taratma seçeneklerini commande ekleyebilirsiniz.</w:t>
       </w:r>
     </w:p>
-    <w:p/>
+    <w:p>
+      <w:pPr>
+        <w:ind w:left="708"/>
+      </w:pPr>
+    </w:p>
     <w:p>
       <w:pPr>
         <w:pStyle w:val="Heading2"/>
@@ -2170,12 +2440,16 @@
       </w:r>
     </w:p>
     <w:p>
+      <w:pPr>
+        <w:ind w:left="708"/>
+      </w:pPr>
       <w:r>
         <w:t>Python kodunda LaTeX kullanırken bazı özel karakterlerin doğru şekilde görünmesi için ek karakterlerle kaçış yapılması gereklidir.</w:t>
       </w:r>
     </w:p>
     <w:p>
       <w:pPr>
+        <w:ind w:left="708"/>
         <w:rPr>
           <w:b/>
           <w:bCs/>
@@ -2187,6 +2461,13 @@
           <w:bCs/>
         </w:rPr>
         <w:t>LaTeX ve Python’da Karakter Kaçışları</w:t>
+      </w:r>
+      <w:r>
+        <w:rPr>
+          <w:b/>
+          <w:bCs/>
+        </w:rPr>
+        <w:t xml:space="preserve"> (Escape)</w:t>
       </w:r>
     </w:p>
     <w:p>
@@ -2219,42 +2500,42 @@
           <w:b/>
           <w:bCs/>
         </w:rPr>
+        <w:t>Çift Süslü Parantez ({{ ve }})</w:t>
+      </w:r>
+      <w:r>
+        <w:t>: Süslü parantezler {} LaTeX’te öğeleri gruplamak veya komutların parametrelerini tanımlamak için kullanılır. Ancak, Python’un formatlı yazı tiplerinde (f-string gibi) {} aynı zamanda değişkenlerin yerleştirilmesi için kullanılır. Python’un formatlama sözdizimi ile karışıklık oluşmasını engellemek için {{ ve }} kullanarak süslü parantezleri kaçırırız. Böylece Python bu süslü parantezleri LaTeX’e tekli olarak gönderir.</w:t>
+      </w:r>
+    </w:p>
+    <w:p>
+      <w:pPr>
+        <w:ind w:left="720"/>
+      </w:pPr>
+      <w:r>
+        <w:t xml:space="preserve">Örnek: </w:t>
+      </w:r>
+    </w:p>
+    <w:p>
+      <w:pPr>
+        <w:ind w:left="720"/>
+      </w:pPr>
+      <w:r>
+        <w:t>f"\\multicolumn{{2}}{{|c|}}{{\\textbf{{Vulnerability {idx}}}}} \\\\"</w:t>
+      </w:r>
+    </w:p>
+    <w:p>
+      <w:pPr>
+        <w:ind w:left="720"/>
+      </w:pPr>
+      <w:r>
+        <w:t>komutu tex dosyasının içerisine</w:t>
+      </w:r>
+    </w:p>
+    <w:p>
+      <w:pPr>
+        <w:ind w:left="720"/>
+      </w:pPr>
+      <w:r>
         <w:lastRenderedPageBreak/>
-        <w:t>Çift Süslü Parantez ({{ ve }})</w:t>
-      </w:r>
-      <w:r>
-        <w:t>: Süslü parantezler {} LaTeX’te öğeleri gruplamak veya komutların parametrelerini tanımlamak için kullanılır. Ancak, Python’un formatlı yazı tiplerinde (f-string gibi) {} aynı zamanda değişkenlerin yerleştirilmesi için kullanılır. Python’un formatlama sözdizimi ile karışıklık oluşmasını engellemek için {{ ve }} kullanarak süslü parantezleri kaçırırız. Böylece Python bu süslü parantezleri LaTeX’e tekli olarak gönderir.</w:t>
-      </w:r>
-    </w:p>
-    <w:p>
-      <w:pPr>
-        <w:ind w:left="720"/>
-      </w:pPr>
-      <w:r>
-        <w:t xml:space="preserve">Örnek: </w:t>
-      </w:r>
-    </w:p>
-    <w:p>
-      <w:pPr>
-        <w:ind w:left="720"/>
-      </w:pPr>
-      <w:r>
-        <w:t>f"\\multicolumn{{2}}{{|c|}}{{\\textbf{{Vulnerability {idx}}}}} \\\\"</w:t>
-      </w:r>
-    </w:p>
-    <w:p>
-      <w:pPr>
-        <w:ind w:left="720"/>
-      </w:pPr>
-      <w:r>
-        <w:t>komutu tex dosyasının içerisine</w:t>
-      </w:r>
-    </w:p>
-    <w:p>
-      <w:pPr>
-        <w:ind w:left="720"/>
-      </w:pPr>
-      <w:r>
         <w:t>\multicolumn{2}{|c|}{\textbf{Vulnerability 1}} \\</w:t>
       </w:r>
       <w:r>
@@ -2262,8 +2543,15 @@
         <w:t>olarak yazılmaktadır.</w:t>
       </w:r>
     </w:p>
-    <w:p/>
-    <w:p>
+    <w:p>
+      <w:pPr>
+        <w:ind w:left="708"/>
+      </w:pPr>
+    </w:p>
+    <w:p>
+      <w:pPr>
+        <w:ind w:left="708"/>
+      </w:pPr>
       <w:r>
         <w:t>LaTeX kullanarak semgrep, zap, sqlmap ve nmap outputlarını parselayıp tek bir raporda topluyoruz parselama ve raporlama işlemi için json_parser.py kullanıyoruz.</w:t>
       </w:r>
@@ -2285,7 +2573,6 @@
     <w:p>
       <w:pPr>
         <w:pStyle w:val="Heading3"/>
-        <w:ind w:left="708"/>
       </w:pPr>
       <w:r>
         <w:t>ZAPParser</w:t>
@@ -2323,6 +2610,9 @@
         <w:t xml:space="preserve">Bu tex dosyasını açarak hem içeriği görebilir hem de </w:t>
       </w:r>
       <w:r>
+        <w:rPr>
+          <w:noProof/>
+        </w:rPr>
         <w:drawing>
           <wp:inline distT="0" distB="0" distL="0" distR="0" wp14:anchorId="7AFD17DD" wp14:editId="5A897417">
             <wp:extent cx="2562583" cy="381053"/>
@@ -2386,7 +2676,9 @@
         <w:ind w:left="708"/>
       </w:pPr>
       <w:r>
-        <w:lastRenderedPageBreak/>
+        <w:rPr>
+          <w:noProof/>
+        </w:rPr>
         <w:drawing>
           <wp:inline distT="0" distB="0" distL="0" distR="0" wp14:anchorId="2F325AF4" wp14:editId="417A135B">
             <wp:extent cx="5760720" cy="655320"/>
@@ -2440,6 +2732,10 @@
         <w:ind w:left="708"/>
       </w:pPr>
       <w:r>
+        <w:rPr>
+          <w:noProof/>
+        </w:rPr>
+        <w:lastRenderedPageBreak/>
         <w:drawing>
           <wp:inline distT="0" distB="0" distL="0" distR="0" wp14:anchorId="1C40DACF" wp14:editId="2E4C93FA">
             <wp:extent cx="3010320" cy="1886213"/>
@@ -2495,6 +2791,9 @@
         <w:ind w:left="708"/>
       </w:pPr>
       <w:r>
+        <w:rPr>
+          <w:noProof/>
+        </w:rPr>
         <w:drawing>
           <wp:inline distT="0" distB="0" distL="0" distR="0" wp14:anchorId="09AD9FDE" wp14:editId="64DAAEFC">
             <wp:extent cx="2600688" cy="323895"/>
@@ -2550,6 +2849,9 @@
         <w:ind w:left="708"/>
       </w:pPr>
       <w:r>
+        <w:rPr>
+          <w:noProof/>
+        </w:rPr>
         <w:drawing>
           <wp:inline distT="0" distB="0" distL="0" distR="0" wp14:anchorId="51DF4C54" wp14:editId="7E80089B">
             <wp:extent cx="3381847" cy="304843"/>
@@ -2603,6 +2905,9 @@
         <w:br/>
       </w:r>
       <w:r>
+        <w:rPr>
+          <w:noProof/>
+        </w:rPr>
         <w:drawing>
           <wp:inline distT="0" distB="0" distL="0" distR="0" wp14:anchorId="42503BFC" wp14:editId="538A8A6B">
             <wp:extent cx="3629532" cy="1686160"/>
@@ -2645,6 +2950,9 @@
         <w:ind w:left="708"/>
       </w:pPr>
       <w:r>
+        <w:rPr>
+          <w:noProof/>
+        </w:rPr>
         <w:drawing>
           <wp:inline distT="0" distB="0" distL="0" distR="0" wp14:anchorId="65838F51" wp14:editId="031E0001">
             <wp:extent cx="2105319" cy="304843"/>
@@ -2687,6 +2995,9 @@
         <w:ind w:left="708"/>
       </w:pPr>
       <w:r>
+        <w:rPr>
+          <w:noProof/>
+        </w:rPr>
         <w:drawing>
           <wp:inline distT="0" distB="0" distL="0" distR="0" wp14:anchorId="2A01ACE4" wp14:editId="1D526027">
             <wp:extent cx="3000794" cy="362001"/>
@@ -2732,7 +3043,6 @@
     <w:p>
       <w:pPr>
         <w:pStyle w:val="Heading3"/>
-        <w:ind w:firstLine="708"/>
       </w:pPr>
       <w:r>
         <w:t>NmapParser</w:t>
@@ -2751,6 +3061,10 @@
         <w:ind w:left="705"/>
       </w:pPr>
       <w:r>
+        <w:rPr>
+          <w:noProof/>
+        </w:rPr>
+        <w:lastRenderedPageBreak/>
         <w:drawing>
           <wp:inline distT="0" distB="0" distL="0" distR="0" wp14:anchorId="7E9216E4" wp14:editId="4585194C">
             <wp:extent cx="3543795" cy="314369"/>
@@ -2796,7 +3110,6 @@
     <w:p>
       <w:pPr>
         <w:pStyle w:val="Heading3"/>
-        <w:ind w:firstLine="705"/>
       </w:pPr>
       <w:r>
         <w:t>SQLMapParser</w:t>
@@ -2826,6 +3139,9 @@
         <w:br/>
       </w:r>
       <w:r>
+        <w:rPr>
+          <w:noProof/>
+        </w:rPr>
         <w:drawing>
           <wp:inline distT="0" distB="0" distL="0" distR="0" wp14:anchorId="7521C927" wp14:editId="2C2ED37B">
             <wp:extent cx="4210638" cy="257211"/>
@@ -4240,6 +4556,7 @@
   <w:style w:type="character" w:default="1" w:styleId="DefaultParagraphFont">
     <w:name w:val="Default Paragraph Font"/>
     <w:uiPriority w:val="1"/>
+    <w:semiHidden/>
     <w:unhideWhenUsed/>
   </w:style>
   <w:style w:type="table" w:default="1" w:styleId="TableNormal">

</xml_diff>